<commit_message>
COMMIT 3 CONSUMO DEUN ARCHIVO JSON Y FIN DEL PROYECTO GRACIAS
</commit_message>
<xml_diff>
--- a/Prueba JAVA REST GABRIEL BORJA.docx
+++ b/Prueba JAVA REST GABRIEL BORJA.docx
@@ -27,6 +27,9 @@
     </w:p>
     <w:p>
       <w:r>
+        <w:rPr>
+          <w:noProof/>
+        </w:rPr>
         <w:drawing>
           <wp:inline distT="0" distB="0" distL="0" distR="0" wp14:anchorId="45188917" wp14:editId="69C48E2F">
             <wp:extent cx="5400040" cy="2774950"/>
@@ -72,6 +75,9 @@
     <w:p/>
     <w:p>
       <w:r>
+        <w:rPr>
+          <w:noProof/>
+        </w:rPr>
         <w:drawing>
           <wp:inline distT="0" distB="0" distL="0" distR="0" wp14:anchorId="4AE72513" wp14:editId="66C981FF">
             <wp:extent cx="5400040" cy="2447290"/>
@@ -117,6 +123,9 @@
     <w:p/>
     <w:p>
       <w:r>
+        <w:rPr>
+          <w:noProof/>
+        </w:rPr>
         <w:lastRenderedPageBreak/>
         <w:drawing>
           <wp:inline distT="0" distB="0" distL="0" distR="0" wp14:anchorId="02091CCB" wp14:editId="1C3D39A2">
@@ -157,6 +166,9 @@
     </w:p>
     <w:p>
       <w:r>
+        <w:rPr>
+          <w:noProof/>
+        </w:rPr>
         <w:drawing>
           <wp:inline distT="0" distB="0" distL="0" distR="0" wp14:anchorId="399E8678" wp14:editId="449E37BC">
             <wp:extent cx="5400040" cy="1174750"/>
@@ -202,6 +214,9 @@
     </w:p>
     <w:p>
       <w:r>
+        <w:rPr>
+          <w:noProof/>
+        </w:rPr>
         <w:drawing>
           <wp:inline distT="0" distB="0" distL="0" distR="0" wp14:anchorId="6BEA4F3E" wp14:editId="16391779">
             <wp:extent cx="5400040" cy="3091180"/>
@@ -256,20 +271,15 @@
     <w:p/>
     <w:p/>
     <w:p>
-      <w:pPr>
-        <w:rPr>
-          <w:lang w:val="en-US"/>
-        </w:rPr>
-      </w:pPr>
-      <w:r>
-        <w:rPr>
-          <w:lang w:val="en-US"/>
-        </w:rPr>
+      <w:r>
         <w:t>FRONT END ANGULAR</w:t>
       </w:r>
     </w:p>
     <w:p>
       <w:r>
+        <w:rPr>
+          <w:noProof/>
+        </w:rPr>
         <w:drawing>
           <wp:inline distT="0" distB="0" distL="0" distR="0" wp14:anchorId="7C768351" wp14:editId="4354AAA1">
             <wp:extent cx="5400040" cy="2587625"/>
@@ -340,7 +350,7 @@
           <w:kern w:val="0"/>
           <w:sz w:val="21"/>
           <w:szCs w:val="21"/>
-          <w:lang w:val="en-US" w:eastAsia="es-EC"/>
+          <w:lang w:eastAsia="es-EC"/>
           <w14:ligatures w14:val="none"/>
         </w:rPr>
         <w:t xml:space="preserve">  </w:t>
@@ -458,6 +468,7 @@
       </w:pPr>
       <w:r>
         <w:rPr>
+          <w:noProof/>
           <w:lang w:val="en-US"/>
         </w:rPr>
         <w:drawing>
@@ -525,6 +536,7 @@
       </w:pPr>
       <w:r>
         <w:rPr>
+          <w:noProof/>
           <w:lang w:val="en-US"/>
         </w:rPr>
         <w:lastRenderedPageBreak/>
@@ -576,6 +588,9 @@
     <w:p/>
     <w:p>
       <w:r>
+        <w:rPr>
+          <w:noProof/>
+        </w:rPr>
         <w:drawing>
           <wp:inline distT="0" distB="0" distL="0" distR="0" wp14:anchorId="6D4E7212" wp14:editId="2666108C">
             <wp:extent cx="5400040" cy="1024255"/>
@@ -649,6 +664,9 @@
     </w:p>
     <w:p>
       <w:r>
+        <w:rPr>
+          <w:noProof/>
+        </w:rPr>
         <w:drawing>
           <wp:inline distT="0" distB="0" distL="0" distR="0" wp14:anchorId="6A9B7750" wp14:editId="0DA30957">
             <wp:extent cx="5400040" cy="3482340"/>
@@ -698,6 +716,9 @@
     </w:p>
     <w:p>
       <w:r>
+        <w:rPr>
+          <w:noProof/>
+        </w:rPr>
         <w:drawing>
           <wp:inline distT="0" distB="0" distL="0" distR="0" wp14:anchorId="2883349B" wp14:editId="22057A8E">
             <wp:extent cx="5400040" cy="1986915"/>
@@ -742,6 +763,9 @@
     </w:p>
     <w:p>
       <w:r>
+        <w:rPr>
+          <w:noProof/>
+        </w:rPr>
         <w:lastRenderedPageBreak/>
         <w:drawing>
           <wp:inline distT="0" distB="0" distL="0" distR="0" wp14:anchorId="5CD30580" wp14:editId="09EB670F">
@@ -788,6 +812,9 @@
     <w:p/>
     <w:p>
       <w:r>
+        <w:rPr>
+          <w:noProof/>
+        </w:rPr>
         <w:drawing>
           <wp:inline distT="0" distB="0" distL="0" distR="0" wp14:anchorId="798919AB" wp14:editId="2641D29F">
             <wp:extent cx="5400040" cy="1670685"/>
@@ -832,6 +859,9 @@
     </w:p>
     <w:p>
       <w:r>
+        <w:rPr>
+          <w:noProof/>
+        </w:rPr>
         <w:drawing>
           <wp:inline distT="0" distB="0" distL="0" distR="0" wp14:anchorId="707CA6F6" wp14:editId="2E1EFA92">
             <wp:extent cx="5400040" cy="1762760"/>
@@ -889,6 +919,9 @@
     </w:p>
     <w:p>
       <w:r>
+        <w:rPr>
+          <w:noProof/>
+        </w:rPr>
         <w:lastRenderedPageBreak/>
         <w:drawing>
           <wp:inline distT="0" distB="0" distL="0" distR="0" wp14:anchorId="2B68B040" wp14:editId="413FF970">
@@ -934,6 +967,9 @@
     </w:p>
     <w:p>
       <w:r>
+        <w:rPr>
+          <w:noProof/>
+        </w:rPr>
         <w:drawing>
           <wp:inline distT="0" distB="0" distL="0" distR="0" wp14:anchorId="21F224AA" wp14:editId="1EA4DB79">
             <wp:extent cx="5400040" cy="3338830"/>
@@ -974,7 +1010,106 @@
     <w:p/>
     <w:p/>
     <w:p/>
-    <w:p/>
+    <w:p>
+      <w:r>
+        <w:lastRenderedPageBreak/>
+        <w:t>EN este COMMIT 3</w:t>
+      </w:r>
+    </w:p>
+    <w:p>
+      <w:r>
+        <w:t>YA SE REALIZA EL CONSUMO DE UN ARCHIVO JSON  CON LA INFORMACION DEL CLIENTE</w:t>
+      </w:r>
+    </w:p>
+    <w:p/>
+    <w:p>
+      <w:r>
+        <w:drawing>
+          <wp:inline distT="0" distB="0" distL="0" distR="0" wp14:anchorId="60A98C34" wp14:editId="5CB4C172">
+            <wp:extent cx="5400040" cy="2531745"/>
+            <wp:effectExtent l="0" t="0" r="0" b="1905"/>
+            <wp:docPr id="1256508531" name="Picture 1"/>
+            <wp:cNvGraphicFramePr>
+              <a:graphicFrameLocks xmlns:a="http://schemas.openxmlformats.org/drawingml/2006/main" noChangeAspect="1"/>
+            </wp:cNvGraphicFramePr>
+            <a:graphic xmlns:a="http://schemas.openxmlformats.org/drawingml/2006/main">
+              <a:graphicData uri="http://schemas.openxmlformats.org/drawingml/2006/picture">
+                <pic:pic xmlns:pic="http://schemas.openxmlformats.org/drawingml/2006/picture">
+                  <pic:nvPicPr>
+                    <pic:cNvPr id="1256508531" name=""/>
+                    <pic:cNvPicPr/>
+                  </pic:nvPicPr>
+                  <pic:blipFill>
+                    <a:blip r:embed="rId20"/>
+                    <a:stretch>
+                      <a:fillRect/>
+                    </a:stretch>
+                  </pic:blipFill>
+                  <pic:spPr>
+                    <a:xfrm>
+                      <a:off x="0" y="0"/>
+                      <a:ext cx="5400040" cy="2531745"/>
+                    </a:xfrm>
+                    <a:prstGeom prst="rect">
+                      <a:avLst/>
+                    </a:prstGeom>
+                  </pic:spPr>
+                </pic:pic>
+              </a:graphicData>
+            </a:graphic>
+          </wp:inline>
+        </w:drawing>
+      </w:r>
+    </w:p>
+    <w:p>
+      <w:r>
+        <w:drawing>
+          <wp:inline distT="0" distB="0" distL="0" distR="0" wp14:anchorId="6E97FAD4" wp14:editId="34AC93D5">
+            <wp:extent cx="5400040" cy="4381500"/>
+            <wp:effectExtent l="0" t="0" r="0" b="0"/>
+            <wp:docPr id="1747355323" name="Picture 1"/>
+            <wp:cNvGraphicFramePr>
+              <a:graphicFrameLocks xmlns:a="http://schemas.openxmlformats.org/drawingml/2006/main" noChangeAspect="1"/>
+            </wp:cNvGraphicFramePr>
+            <a:graphic xmlns:a="http://schemas.openxmlformats.org/drawingml/2006/main">
+              <a:graphicData uri="http://schemas.openxmlformats.org/drawingml/2006/picture">
+                <pic:pic xmlns:pic="http://schemas.openxmlformats.org/drawingml/2006/picture">
+                  <pic:nvPicPr>
+                    <pic:cNvPr id="1747355323" name=""/>
+                    <pic:cNvPicPr/>
+                  </pic:nvPicPr>
+                  <pic:blipFill>
+                    <a:blip r:embed="rId21"/>
+                    <a:stretch>
+                      <a:fillRect/>
+                    </a:stretch>
+                  </pic:blipFill>
+                  <pic:spPr>
+                    <a:xfrm>
+                      <a:off x="0" y="0"/>
+                      <a:ext cx="5400040" cy="4381500"/>
+                    </a:xfrm>
+                    <a:prstGeom prst="rect">
+                      <a:avLst/>
+                    </a:prstGeom>
+                  </pic:spPr>
+                </pic:pic>
+              </a:graphicData>
+            </a:graphic>
+          </wp:inline>
+        </w:drawing>
+      </w:r>
+    </w:p>
+    <w:p>
+      <w:r>
+        <w:t>Y Se ejecuta el servico rest con una RESPONSE correcta.</w:t>
+      </w:r>
+    </w:p>
+    <w:p>
+      <w:r>
+        <w:t>Saludos gracias</w:t>
+      </w:r>
+    </w:p>
     <w:p/>
     <w:p/>
     <w:p/>

</xml_diff>